<commit_message>
data commit - font and title
</commit_message>
<xml_diff>
--- a/LazyMakers.docx
+++ b/LazyMakers.docx
@@ -7,16 +7,7 @@
         <w:jc w:val="center"/>
       </w:pPr>
     </w:p>
-    <w:p>
-      <w:pPr>
-        <w:jc w:val="center"/>
-      </w:pPr>
-    </w:p>
-    <w:p>
-      <w:pPr>
-        <w:jc w:val="center"/>
-      </w:pPr>
-    </w:p>
+    <w:p/>
     <w:p>
       <w:pPr>
         <w:jc w:val="center"/>
@@ -46,6 +37,18 @@
           <w:sz w:val="28"/>
         </w:rPr>
       </w:pPr>
+      <w:r>
+        <w:rPr>
+          <w:sz w:val="28"/>
+        </w:rPr>
+        <w:t>D</w:t>
+      </w:r>
+      <w:r>
+        <w:rPr>
+          <w:sz w:val="28"/>
+        </w:rPr>
+        <w:t>esigner: Francois LIM</w:t>
+      </w:r>
     </w:p>
     <w:p>
       <w:pPr>
@@ -54,6 +57,18 @@
           <w:sz w:val="28"/>
         </w:rPr>
       </w:pPr>
+      <w:r>
+        <w:rPr>
+          <w:sz w:val="28"/>
+        </w:rPr>
+        <w:t xml:space="preserve">Programmer: Quentin </w:t>
+      </w:r>
+      <w:r>
+        <w:rPr>
+          <w:sz w:val="28"/>
+        </w:rPr>
+        <w:t>GERRY</w:t>
+      </w:r>
     </w:p>
     <w:p>
       <w:pPr>
@@ -66,7 +81,13 @@
         <w:rPr>
           <w:sz w:val="28"/>
         </w:rPr>
-        <w:t>Global Game Jam 2017</w:t>
+        <w:t xml:space="preserve">Programmer: </w:t>
+      </w:r>
+      <w:r>
+        <w:rPr>
+          <w:sz w:val="28"/>
+        </w:rPr>
+        <w:t>Antoine REVEL</w:t>
       </w:r>
     </w:p>
     <w:p>
@@ -80,7 +101,13 @@
         <w:rPr>
           <w:sz w:val="28"/>
         </w:rPr>
-        <w:t>Montréal Game Jam – ÉTS</w:t>
+        <w:t xml:space="preserve">Sound Designer: </w:t>
+      </w:r>
+      <w:r>
+        <w:rPr>
+          <w:sz w:val="28"/>
+        </w:rPr>
+        <w:t>Valentin</w:t>
       </w:r>
     </w:p>
     <w:p>
@@ -98,6 +125,12 @@
           <w:sz w:val="28"/>
         </w:rPr>
       </w:pPr>
+      <w:r>
+        <w:rPr>
+          <w:sz w:val="28"/>
+        </w:rPr>
+        <w:t>Global Game Jam 2017</w:t>
+      </w:r>
     </w:p>
     <w:p>
       <w:pPr>
@@ -106,6 +139,77 @@
           <w:sz w:val="28"/>
         </w:rPr>
       </w:pPr>
+      <w:r>
+        <w:rPr>
+          <w:sz w:val="28"/>
+        </w:rPr>
+        <w:t>Montréal Game Jam – ÉTS</w:t>
+      </w:r>
+    </w:p>
+    <w:p>
+      <w:pPr>
+        <w:rPr>
+          <w:sz w:val="28"/>
+        </w:rPr>
+      </w:pPr>
+    </w:p>
+    <w:p>
+      <w:pPr>
+        <w:rPr>
+          <w:sz w:val="28"/>
+        </w:rPr>
+      </w:pPr>
+    </w:p>
+    <w:p>
+      <w:pPr>
+        <w:jc w:val="center"/>
+        <w:rPr>
+          <w:sz w:val="28"/>
+        </w:rPr>
+      </w:pPr>
+      <w:r>
+        <w:rPr>
+          <w:sz w:val="28"/>
+        </w:rPr>
+        <w:t>Theme: Waves</w:t>
+      </w:r>
+    </w:p>
+    <w:p>
+      <w:pPr>
+        <w:jc w:val="center"/>
+        <w:rPr>
+          <w:sz w:val="28"/>
+        </w:rPr>
+      </w:pPr>
+      <w:r>
+        <w:rPr>
+          <w:sz w:val="28"/>
+        </w:rPr>
+        <w:pict w14:anchorId="0D9D2851">
+          <v:shapetype id="_x0000_t75" coordsize="21600,21600" o:spt="75" o:preferrelative="t" path="m@4@5l@4@11@9@11@9@5xe" filled="f" stroked="f">
+            <v:stroke joinstyle="miter"/>
+            <v:formulas>
+              <v:f eqn="if lineDrawn pixelLineWidth 0"/>
+              <v:f eqn="sum @0 1 0"/>
+              <v:f eqn="sum 0 0 @1"/>
+              <v:f eqn="prod @2 1 2"/>
+              <v:f eqn="prod @3 21600 pixelWidth"/>
+              <v:f eqn="prod @3 21600 pixelHeight"/>
+              <v:f eqn="sum @0 0 1"/>
+              <v:f eqn="prod @6 1 2"/>
+              <v:f eqn="prod @7 21600 pixelWidth"/>
+              <v:f eqn="sum @8 21600 0"/>
+              <v:f eqn="prod @7 21600 pixelHeight"/>
+              <v:f eqn="sum @10 21600 0"/>
+            </v:formulas>
+            <v:path o:extrusionok="f" gradientshapeok="t" o:connecttype="rect"/>
+            <o:lock v:ext="edit" aspectratio="t"/>
+          </v:shapetype>
+          <v:shape id="_x0000_i1032" type="#_x0000_t75" style="width:468pt;height:234pt">
+            <v:imagedata r:id="rId5" o:title="Title"/>
+          </v:shape>
+        </w:pict>
+      </w:r>
     </w:p>
     <w:p>
       <w:pPr>
@@ -137,104 +241,65 @@
     <w:p>
       <w:pPr>
         <w:jc w:val="center"/>
-        <w:rPr>
-          <w:sz w:val="28"/>
-        </w:rPr>
       </w:pPr>
     </w:p>
     <w:p>
-      <w:pPr>
-        <w:jc w:val="center"/>
-        <w:rPr>
-          <w:sz w:val="28"/>
-        </w:rPr>
-      </w:pPr>
+      <w:r>
+        <w:lastRenderedPageBreak/>
+        <w:t>A Phoney Mothership just imprisoned the Earth in an insane eternal silence, cutting out sound for all living being. A life without music and sound is so boring… It is up to you to keep that beat up whilst repealing the Phoney alien attack ships. It is your only hope!</w:t>
+      </w:r>
     </w:p>
     <w:p>
-      <w:pPr>
-        <w:jc w:val="center"/>
-        <w:rPr>
-          <w:sz w:val="28"/>
-        </w:rPr>
-      </w:pPr>
-    </w:p>
-    <w:p>
-      <w:pPr>
-        <w:jc w:val="center"/>
-        <w:rPr>
-          <w:sz w:val="28"/>
-        </w:rPr>
-      </w:pPr>
-      <w:r>
-        <w:rPr>
-          <w:sz w:val="28"/>
-        </w:rPr>
-        <w:t>Theme: Waves</w:t>
-      </w:r>
-    </w:p>
-    <w:p>
-      <w:pPr>
-        <w:jc w:val="center"/>
-        <w:rPr>
-          <w:sz w:val="28"/>
-        </w:rPr>
-      </w:pPr>
-    </w:p>
-    <w:p>
-      <w:pPr>
-        <w:jc w:val="center"/>
-        <w:rPr>
-          <w:sz w:val="28"/>
-        </w:rPr>
-      </w:pPr>
-    </w:p>
-    <w:p>
-      <w:pPr>
-        <w:jc w:val="center"/>
-        <w:rPr>
-          <w:sz w:val="28"/>
-        </w:rPr>
-      </w:pPr>
-    </w:p>
-    <w:p>
-      <w:pPr>
-        <w:jc w:val="center"/>
-        <w:rPr>
-          <w:sz w:val="28"/>
-        </w:rPr>
-      </w:pPr>
-    </w:p>
-    <w:p>
-      <w:pPr>
-        <w:jc w:val="center"/>
-        <w:rPr>
-          <w:sz w:val="28"/>
-        </w:rPr>
-      </w:pPr>
-    </w:p>
-    <w:p>
-      <w:pPr>
-        <w:jc w:val="center"/>
-        <w:rPr>
-          <w:sz w:val="28"/>
-        </w:rPr>
-      </w:pPr>
-    </w:p>
-    <w:p/>
-    <w:p/>
-    <w:p>
-      <w:r>
-        <w:lastRenderedPageBreak/>
-        <w:t xml:space="preserve">(Title) is about defending your core from waves of funky </w:t>
+      <w:r>
+        <w:t>Phoney Invaders</w:t>
+      </w:r>
+      <w:r>
+        <w:t xml:space="preserve"> is about defending your core from waves of funky </w:t>
       </w:r>
       <w:r>
         <w:t xml:space="preserve">neon </w:t>
       </w:r>
       <w:r>
-        <w:t>invaders that can only be destroyed by a certain precise sound wave frequency.</w:t>
-      </w:r>
-      <w:r>
-        <w:t xml:space="preserve"> Depending on your performance, the better you perform the more instruments join the BGM. As your core dies, so will the music. Will you stay groovy to keep your core alive?</w:t>
+        <w:t xml:space="preserve">invaders </w:t>
+      </w:r>
+      <w:r>
+        <w:t xml:space="preserve">that can only be destroyed by </w:t>
+      </w:r>
+      <w:r>
+        <w:t>cert</w:t>
+      </w:r>
+      <w:r>
+        <w:t>ain precise sound wave frequencies</w:t>
+      </w:r>
+      <w:r>
+        <w:t>.</w:t>
+      </w:r>
+      <w:r>
+        <w:t xml:space="preserve"> </w:t>
+      </w:r>
+      <w:r>
+        <w:t>The beat depends on your performance to defend the Earth. As the Earth dies</w:t>
+      </w:r>
+      <w:r>
+        <w:t xml:space="preserve">, so will the </w:t>
+      </w:r>
+      <w:r>
+        <w:t>beat</w:t>
+      </w:r>
+      <w:r>
+        <w:t xml:space="preserve">. Will you </w:t>
+      </w:r>
+      <w:r>
+        <w:t>able</w:t>
+      </w:r>
+      <w:r>
+        <w:t xml:space="preserve"> to keep </w:t>
+      </w:r>
+      <w:r>
+        <w:t>it up for the Earth</w:t>
+      </w:r>
+      <w:r>
+        <w:t>?</w:t>
       </w:r>
     </w:p>
     <w:p/>
@@ -248,27 +313,174 @@
     </w:p>
     <w:p>
       <w:r>
-        <w:t>Displays a short introduction of the game:</w:t>
+        <w:t xml:space="preserve">Displays </w:t>
+      </w:r>
+      <w:r>
+        <w:t>the main menu:</w:t>
       </w:r>
     </w:p>
     <w:p>
-      <w:r>
-        <w:t>“</w:t>
-      </w:r>
-      <w:proofErr w:type="spellStart"/>
-      <w:r>
-        <w:t>Text_intro</w:t>
-      </w:r>
-      <w:proofErr w:type="spellEnd"/>
-      <w:r>
-        <w:t>”</w:t>
+      <w:pPr>
+        <w:pStyle w:val="ListParagraph"/>
+        <w:numPr>
+          <w:ilvl w:val="0"/>
+          <w:numId w:val="8"/>
+        </w:numPr>
+      </w:pPr>
+      <w:r>
+        <w:t>Start (New Game)</w:t>
       </w:r>
     </w:p>
     <w:p>
-      <w:r>
-        <w:t>Rules:</w:t>
+      <w:pPr>
+        <w:pStyle w:val="ListParagraph"/>
+        <w:numPr>
+          <w:ilvl w:val="0"/>
+          <w:numId w:val="8"/>
+        </w:numPr>
+      </w:pPr>
+      <w:r>
+        <w:t>Credits</w:t>
       </w:r>
     </w:p>
+    <w:p>
+      <w:pPr>
+        <w:pStyle w:val="ListParagraph"/>
+        <w:numPr>
+          <w:ilvl w:val="0"/>
+          <w:numId w:val="8"/>
+        </w:numPr>
+      </w:pPr>
+      <w:r>
+        <w:t>Exit</w:t>
+      </w:r>
+    </w:p>
+    <w:p>
+      <w:pPr>
+        <w:pStyle w:val="Heading2"/>
+      </w:pPr>
+      <w:r>
+        <w:t>Rules</w:t>
+      </w:r>
+      <w:r>
+        <w:t xml:space="preserve"> (How to play)</w:t>
+      </w:r>
+      <w:r>
+        <w:t>:</w:t>
+      </w:r>
+    </w:p>
+    <w:p>
+      <w:pPr>
+        <w:contextualSpacing/>
+      </w:pPr>
+    </w:p>
+    <w:p>
+      <w:pPr>
+        <w:contextualSpacing/>
+      </w:pPr>
+      <w:r>
+        <w:t>E</w:t>
+      </w:r>
+      <w:r>
+        <w:t>arth is under ph</w:t>
+      </w:r>
+      <w:r>
+        <w:t>oney attack?! WHAT the fudge? (mmm, fudge...</w:t>
+      </w:r>
+      <w:r>
+        <w:t>)</w:t>
+      </w:r>
+    </w:p>
+    <w:p>
+      <w:pPr>
+        <w:contextualSpacing/>
+      </w:pPr>
+      <w:r>
+        <w:t xml:space="preserve">Are they for real? </w:t>
+      </w:r>
+      <w:r>
+        <w:t>It</w:t>
+      </w:r>
+      <w:r>
+        <w:t xml:space="preserve"> does not look real... is it? </w:t>
+      </w:r>
+      <w:r>
+        <w:t>M</w:t>
+      </w:r>
+      <w:r>
+        <w:t>aybe?</w:t>
+      </w:r>
+    </w:p>
+    <w:p>
+      <w:pPr>
+        <w:contextualSpacing/>
+      </w:pPr>
+    </w:p>
+    <w:p>
+      <w:pPr>
+        <w:contextualSpacing/>
+      </w:pPr>
+      <w:r>
+        <w:t>T</w:t>
+      </w:r>
+      <w:r>
+        <w:t xml:space="preserve">heir mothership has enprison the earth. </w:t>
+      </w:r>
+    </w:p>
+    <w:p>
+      <w:pPr>
+        <w:contextualSpacing/>
+      </w:pPr>
+      <w:r>
+        <w:t>(That’s</w:t>
+      </w:r>
+      <w:r>
+        <w:t xml:space="preserve"> one hell of a ship, I tell </w:t>
+      </w:r>
+      <w:r>
+        <w:t>you)</w:t>
+      </w:r>
+      <w:r>
+        <w:t xml:space="preserve"> </w:t>
+      </w:r>
+    </w:p>
+    <w:p>
+      <w:pPr>
+        <w:contextualSpacing/>
+      </w:pPr>
+      <w:r>
+        <w:t>Her</w:t>
+      </w:r>
+      <w:r>
+        <w:t xml:space="preserve"> minions are going to destroy us!</w:t>
+      </w:r>
+    </w:p>
+    <w:p>
+      <w:pPr>
+        <w:contextualSpacing/>
+      </w:pPr>
+    </w:p>
+    <w:p>
+      <w:pPr>
+        <w:contextualSpacing/>
+      </w:pPr>
+      <w:r>
+        <w:t>The only way to repeal them is with megaphones...</w:t>
+      </w:r>
+      <w:r>
+        <w:t xml:space="preserve"> uh, anti-phoney... phones... (</w:t>
+      </w:r>
+      <w:r>
+        <w:t>...or may</w:t>
+      </w:r>
+      <w:r>
+        <w:t>be build a wall paid by aliens?</w:t>
+      </w:r>
+      <w:r>
+        <w:t>)</w:t>
+      </w:r>
+    </w:p>
+    <w:p/>
     <w:p>
       <w:pPr>
         <w:pStyle w:val="ListParagraph"/>
@@ -304,16 +516,11 @@
       <w:r>
         <w:t xml:space="preserve">Create the sound waves with your right thumb whilst turning the correct </w:t>
       </w:r>
-      <w:proofErr w:type="spellStart"/>
       <w:r>
         <w:t>wave</w:t>
       </w:r>
       <w:r>
-        <w:t>phone</w:t>
-      </w:r>
-      <w:proofErr w:type="spellEnd"/>
-      <w:r>
-        <w:t xml:space="preserve"> towards the matching invaders.</w:t>
+        <w:t>phone towards the matching invaders.</w:t>
       </w:r>
     </w:p>
     <w:p>
@@ -383,7 +590,10 @@
         <w:pStyle w:val="Heading2"/>
       </w:pPr>
       <w:r>
-        <w:t>Control Screen</w:t>
+        <w:t>Control</w:t>
+      </w:r>
+      <w:r>
+        <w:t>s</w:t>
       </w:r>
     </w:p>
     <w:p>
@@ -407,13 +617,8 @@
         </w:numPr>
       </w:pPr>
       <w:r>
-        <w:t xml:space="preserve">Right Stick – Create waves from specific </w:t>
-      </w:r>
-      <w:proofErr w:type="spellStart"/>
-      <w:r>
-        <w:t>wavephone</w:t>
-      </w:r>
-      <w:proofErr w:type="spellEnd"/>
+        <w:t>Right Stick – Create waves from specific wavephone</w:t>
+      </w:r>
     </w:p>
     <w:p>
       <w:pPr>
@@ -445,10 +650,7 @@
         <w:t xml:space="preserve"> – </w:t>
       </w:r>
       <w:r>
-        <w:t>Up, Down, Left, Right</w:t>
-      </w:r>
-      <w:r>
-        <w:t xml:space="preserve"> </w:t>
+        <w:t xml:space="preserve">Up, Down, Left, Right </w:t>
       </w:r>
     </w:p>
     <w:p>
@@ -471,68 +673,30 @@
     </w:p>
     <w:p>
       <w:pPr>
-        <w:rPr>
-          <w:i/>
-        </w:rPr>
-      </w:pPr>
-      <w:r>
-        <w:rPr>
-          <w:i/>
-        </w:rPr>
-        <w:t>**</w:t>
-      </w:r>
-      <w:r>
-        <w:rPr>
-          <w:i/>
-        </w:rPr>
-        <w:t xml:space="preserve"> If time allows us: Use PS4 Touchpad for making shapes (if supported too</w:t>
-      </w:r>
-      <w:proofErr w:type="gramStart"/>
-      <w:r>
-        <w:rPr>
-          <w:i/>
-        </w:rPr>
-        <w:t>)</w:t>
-      </w:r>
-      <w:r>
-        <w:rPr>
-          <w:i/>
-        </w:rPr>
-        <w:t>*</w:t>
-      </w:r>
-      <w:proofErr w:type="gramEnd"/>
-      <w:r>
-        <w:rPr>
-          <w:i/>
-        </w:rPr>
-        <w:t>*</w:t>
-      </w:r>
-    </w:p>
-    <w:p/>
-    <w:p>
-      <w:pPr>
         <w:pStyle w:val="Heading2"/>
       </w:pPr>
       <w:r>
+        <w:lastRenderedPageBreak/>
         <w:t>Game Screen</w:t>
       </w:r>
     </w:p>
     <w:p>
       <w:r>
-        <w:t xml:space="preserve">Core </w:t>
+        <w:t>Core</w:t>
+      </w:r>
+      <w:r>
+        <w:t>/Earth</w:t>
+      </w:r>
+      <w:r>
+        <w:t xml:space="preserve"> </w:t>
       </w:r>
       <w:r>
         <w:t>(Center)</w:t>
       </w:r>
     </w:p>
     <w:p>
-      <w:proofErr w:type="spellStart"/>
-      <w:r>
-        <w:t>Wavephones</w:t>
-      </w:r>
-      <w:proofErr w:type="spellEnd"/>
-      <w:r>
-        <w:t xml:space="preserve"> (around Core at 120◦ apart)</w:t>
+      <w:r>
+        <w:t>Wavephones (around Core at 120◦ apart)</w:t>
       </w:r>
     </w:p>
     <w:p>
@@ -586,6 +750,12 @@
       </w:r>
     </w:p>
     <w:p>
+      <w:pPr>
+        <w:rPr>
+          <w:b/>
+          <w:i/>
+        </w:rPr>
+      </w:pPr>
       <w:r>
         <w:t>Enemy speed =</w:t>
       </w:r>
@@ -607,31 +777,12 @@
           <w:b/>
           <w:i/>
         </w:rPr>
-        <w:t>(to be tested)</w:t>
+        <w:t>(constant for the whole game)</w:t>
       </w:r>
     </w:p>
     <w:p>
       <w:r>
-        <w:t>Add multiplier factor for enemy speed</w:t>
-      </w:r>
-      <w:r>
-        <w:t xml:space="preserve"> at every 5 levels</w:t>
-      </w:r>
-      <w:r>
-        <w:t xml:space="preserve"> =</w:t>
-      </w:r>
-      <w:r>
-        <w:rPr>
-          <w:i/>
-        </w:rPr>
-        <w:t xml:space="preserve"> </w:t>
-      </w:r>
-      <w:r>
-        <w:rPr>
-          <w:b/>
-          <w:i/>
-        </w:rPr>
-        <w:t>TBD</w:t>
+        <w:t>Spawns will multiply with time</w:t>
       </w:r>
     </w:p>
     <w:p>
@@ -639,7 +790,6 @@
         <w:pStyle w:val="Heading2"/>
       </w:pPr>
       <w:r>
-        <w:lastRenderedPageBreak/>
         <w:t>Player mechanics</w:t>
       </w:r>
     </w:p>
@@ -668,21 +818,7 @@
         <w:rPr>
           <w:b/>
         </w:rPr>
-        <w:t xml:space="preserve">The </w:t>
-      </w:r>
-      <w:proofErr w:type="spellStart"/>
-      <w:r>
-        <w:rPr>
-          <w:b/>
-        </w:rPr>
-        <w:t>Wavephone</w:t>
-      </w:r>
-      <w:proofErr w:type="spellEnd"/>
-      <w:r>
-        <w:rPr>
-          <w:b/>
-        </w:rPr>
-        <w:t xml:space="preserve"> Wheel </w:t>
+        <w:t xml:space="preserve">The Wavephone Wheel </w:t>
       </w:r>
       <w:r>
         <w:t>is controlled by the LEFT STICK.</w:t>
@@ -690,15 +826,7 @@
     </w:p>
     <w:p>
       <w:r>
-        <w:t xml:space="preserve">Each </w:t>
-      </w:r>
-      <w:proofErr w:type="spellStart"/>
-      <w:r>
-        <w:t>wavephone</w:t>
-      </w:r>
-      <w:proofErr w:type="spellEnd"/>
-      <w:r>
-        <w:t xml:space="preserve"> is associated with a color and sound frequency that is input with the RIGHT STICK:</w:t>
+        <w:t>Each wavephone is associated with a color and sound frequency that is input with the RIGHT STICK:</w:t>
       </w:r>
     </w:p>
     <w:p>
@@ -743,12 +871,72 @@
       </w:pPr>
     </w:p>
     <w:p>
+      <w:r>
+        <w:rPr>
+          <w:noProof/>
+          <w:lang w:eastAsia="en-CA"/>
+        </w:rPr>
+        <w:drawing>
+          <wp:inline distT="0" distB="0" distL="0" distR="0" wp14:anchorId="706639DA" wp14:editId="38A12A82">
+            <wp:extent cx="3609975" cy="1809750"/>
+            <wp:effectExtent l="0" t="0" r="9525" b="0"/>
+            <wp:docPr id="1" name="Picture 1"/>
+            <wp:cNvGraphicFramePr>
+              <a:graphicFrameLocks xmlns:a="http://schemas.openxmlformats.org/drawingml/2006/main" noChangeAspect="1"/>
+            </wp:cNvGraphicFramePr>
+            <a:graphic xmlns:a="http://schemas.openxmlformats.org/drawingml/2006/main">
+              <a:graphicData uri="http://schemas.openxmlformats.org/drawingml/2006/picture">
+                <pic:pic xmlns:pic="http://schemas.openxmlformats.org/drawingml/2006/picture">
+                  <pic:nvPicPr>
+                    <pic:cNvPr id="0" name="Picture 10"/>
+                    <pic:cNvPicPr>
+                      <a:picLocks noChangeAspect="1" noChangeArrowheads="1"/>
+                    </pic:cNvPicPr>
+                  </pic:nvPicPr>
+                  <pic:blipFill>
+                    <a:blip r:embed="rId6">
+                      <a:extLst>
+                        <a:ext uri="{28A0092B-C50C-407E-A947-70E740481C1C}">
+                          <a14:useLocalDpi xmlns:a14="http://schemas.microsoft.com/office/drawing/2010/main" val="0"/>
+                        </a:ext>
+                      </a:extLst>
+                    </a:blip>
+                    <a:srcRect/>
+                    <a:stretch>
+                      <a:fillRect/>
+                    </a:stretch>
+                  </pic:blipFill>
+                  <pic:spPr bwMode="auto">
+                    <a:xfrm>
+                      <a:off x="0" y="0"/>
+                      <a:ext cx="3609975" cy="1809750"/>
+                    </a:xfrm>
+                    <a:prstGeom prst="rect">
+                      <a:avLst/>
+                    </a:prstGeom>
+                    <a:noFill/>
+                    <a:ln>
+                      <a:noFill/>
+                    </a:ln>
+                  </pic:spPr>
+                </pic:pic>
+              </a:graphicData>
+            </a:graphic>
+          </wp:inline>
+        </w:drawing>
+      </w:r>
+    </w:p>
+    <w:p/>
+    <w:p/>
+    <w:p/>
+    <w:p>
       <w:pPr>
         <w:pStyle w:val="Heading2"/>
       </w:pPr>
       <w:bookmarkStart w:id="0" w:name="_GoBack"/>
       <w:bookmarkEnd w:id="0"/>
       <w:r>
+        <w:lastRenderedPageBreak/>
         <w:t>Levels</w:t>
       </w:r>
     </w:p>
@@ -769,15 +957,7 @@
     </w:p>
     <w:p>
       <w:r>
-        <w:t xml:space="preserve">In </w:t>
-      </w:r>
-      <w:proofErr w:type="spellStart"/>
-      <w:r>
-        <w:t>Lvl</w:t>
-      </w:r>
-      <w:proofErr w:type="spellEnd"/>
-      <w:r>
-        <w:t xml:space="preserve"> 1, at TIME 1, Red Sinus will spawn at a random location within the TOP spawn zone. Green Spike will then spawn at TIME 3 at a random location within the RIGHT spawn zone, and so on…</w:t>
+        <w:t>In Lvl 1, at TIME 1, Red Sinus will spawn at a random location within the TOP spawn zone. Green Spike will then spawn at TIME 3 at a random location within the RIGHT spawn zone, and so on…</w:t>
       </w:r>
     </w:p>
     <w:tbl>
@@ -1203,7 +1383,6 @@
                 <w:lang w:eastAsia="en-CA"/>
               </w:rPr>
             </w:pPr>
-            <w:proofErr w:type="spellStart"/>
             <w:r>
               <w:rPr>
                 <w:rFonts w:ascii="Calibri" w:eastAsia="Times New Roman" w:hAnsi="Calibri" w:cs="Times New Roman"/>
@@ -1212,7 +1391,6 @@
               </w:rPr>
               <w:t>RedSinus</w:t>
             </w:r>
-            <w:proofErr w:type="spellEnd"/>
           </w:p>
         </w:tc>
         <w:tc>
@@ -1493,7 +1671,6 @@
                 <w:lang w:eastAsia="en-CA"/>
               </w:rPr>
             </w:pPr>
-            <w:proofErr w:type="spellStart"/>
             <w:r>
               <w:rPr>
                 <w:rFonts w:ascii="Calibri" w:eastAsia="Times New Roman" w:hAnsi="Calibri" w:cs="Times New Roman"/>
@@ -1502,7 +1679,6 @@
               </w:rPr>
               <w:t>GreenSpike</w:t>
             </w:r>
-            <w:proofErr w:type="spellEnd"/>
           </w:p>
         </w:tc>
         <w:tc>
@@ -1774,7 +1950,6 @@
                 <w:lang w:eastAsia="en-CA"/>
               </w:rPr>
             </w:pPr>
-            <w:proofErr w:type="spellStart"/>
             <w:r>
               <w:rPr>
                 <w:rFonts w:ascii="Calibri" w:eastAsia="Times New Roman" w:hAnsi="Calibri" w:cs="Times New Roman"/>
@@ -1783,7 +1958,6 @@
               </w:rPr>
               <w:t>BlueTri</w:t>
             </w:r>
-            <w:proofErr w:type="spellEnd"/>
           </w:p>
         </w:tc>
         <w:tc>
@@ -2295,7 +2469,6 @@
                 <w:lang w:eastAsia="en-CA"/>
               </w:rPr>
             </w:pPr>
-            <w:proofErr w:type="spellStart"/>
             <w:r>
               <w:rPr>
                 <w:rFonts w:ascii="Calibri" w:eastAsia="Times New Roman" w:hAnsi="Calibri" w:cs="Times New Roman"/>
@@ -2304,7 +2477,6 @@
               </w:rPr>
               <w:t>lvl</w:t>
             </w:r>
-            <w:proofErr w:type="spellEnd"/>
             <w:r>
               <w:rPr>
                 <w:rFonts w:ascii="Calibri" w:eastAsia="Times New Roman" w:hAnsi="Calibri" w:cs="Times New Roman"/>
@@ -2338,7 +2510,6 @@
                 <w:lang w:eastAsia="en-CA"/>
               </w:rPr>
             </w:pPr>
-            <w:proofErr w:type="spellStart"/>
             <w:r>
               <w:rPr>
                 <w:rFonts w:ascii="Calibri" w:eastAsia="Times New Roman" w:hAnsi="Calibri" w:cs="Times New Roman"/>
@@ -2347,7 +2518,6 @@
               </w:rPr>
               <w:t>RedSinus</w:t>
             </w:r>
-            <w:proofErr w:type="spellEnd"/>
           </w:p>
         </w:tc>
         <w:tc>
@@ -2619,7 +2789,6 @@
                 <w:lang w:eastAsia="en-CA"/>
               </w:rPr>
             </w:pPr>
-            <w:proofErr w:type="spellStart"/>
             <w:r>
               <w:rPr>
                 <w:rFonts w:ascii="Calibri" w:eastAsia="Times New Roman" w:hAnsi="Calibri" w:cs="Times New Roman"/>
@@ -2628,7 +2797,6 @@
               </w:rPr>
               <w:t>GreenSpike</w:t>
             </w:r>
-            <w:proofErr w:type="spellEnd"/>
           </w:p>
         </w:tc>
         <w:tc>
@@ -2909,7 +3077,6 @@
                 <w:lang w:eastAsia="en-CA"/>
               </w:rPr>
             </w:pPr>
-            <w:proofErr w:type="spellStart"/>
             <w:r>
               <w:rPr>
                 <w:rFonts w:ascii="Calibri" w:eastAsia="Times New Roman" w:hAnsi="Calibri" w:cs="Times New Roman"/>
@@ -2918,7 +3085,6 @@
               </w:rPr>
               <w:t>BlueTri</w:t>
             </w:r>
-            <w:proofErr w:type="spellEnd"/>
           </w:p>
         </w:tc>
         <w:tc>
@@ -3438,7 +3604,6 @@
                 <w:lang w:eastAsia="en-CA"/>
               </w:rPr>
             </w:pPr>
-            <w:proofErr w:type="spellStart"/>
             <w:r>
               <w:rPr>
                 <w:rFonts w:ascii="Calibri" w:eastAsia="Times New Roman" w:hAnsi="Calibri" w:cs="Times New Roman"/>
@@ -3447,7 +3612,6 @@
               </w:rPr>
               <w:t>lvl</w:t>
             </w:r>
-            <w:proofErr w:type="spellEnd"/>
             <w:r>
               <w:rPr>
                 <w:rFonts w:ascii="Calibri" w:eastAsia="Times New Roman" w:hAnsi="Calibri" w:cs="Times New Roman"/>
@@ -3481,7 +3645,6 @@
                 <w:lang w:eastAsia="en-CA"/>
               </w:rPr>
             </w:pPr>
-            <w:proofErr w:type="spellStart"/>
             <w:r>
               <w:rPr>
                 <w:rFonts w:ascii="Calibri" w:eastAsia="Times New Roman" w:hAnsi="Calibri" w:cs="Times New Roman"/>
@@ -3490,7 +3653,6 @@
               </w:rPr>
               <w:t>RedSinus</w:t>
             </w:r>
-            <w:proofErr w:type="spellEnd"/>
           </w:p>
         </w:tc>
         <w:tc>
@@ -3770,7 +3932,6 @@
                 <w:lang w:eastAsia="en-CA"/>
               </w:rPr>
             </w:pPr>
-            <w:proofErr w:type="spellStart"/>
             <w:r>
               <w:rPr>
                 <w:rFonts w:ascii="Calibri" w:eastAsia="Times New Roman" w:hAnsi="Calibri" w:cs="Times New Roman"/>
@@ -3779,7 +3940,6 @@
               </w:rPr>
               <w:t>GreenSpike</w:t>
             </w:r>
-            <w:proofErr w:type="spellEnd"/>
           </w:p>
         </w:tc>
         <w:tc>
@@ -4059,7 +4219,6 @@
                 <w:lang w:eastAsia="en-CA"/>
               </w:rPr>
             </w:pPr>
-            <w:proofErr w:type="spellStart"/>
             <w:r>
               <w:rPr>
                 <w:rFonts w:ascii="Calibri" w:eastAsia="Times New Roman" w:hAnsi="Calibri" w:cs="Times New Roman"/>
@@ -4068,7 +4227,6 @@
               </w:rPr>
               <w:t>BlueTri</w:t>
             </w:r>
-            <w:proofErr w:type="spellEnd"/>
           </w:p>
         </w:tc>
         <w:tc>
@@ -4589,7 +4747,6 @@
                 <w:lang w:eastAsia="en-CA"/>
               </w:rPr>
             </w:pPr>
-            <w:proofErr w:type="spellStart"/>
             <w:r>
               <w:rPr>
                 <w:rFonts w:ascii="Calibri" w:eastAsia="Times New Roman" w:hAnsi="Calibri" w:cs="Times New Roman"/>
@@ -4598,7 +4755,6 @@
               </w:rPr>
               <w:t>lvl</w:t>
             </w:r>
-            <w:proofErr w:type="spellEnd"/>
             <w:r>
               <w:rPr>
                 <w:rFonts w:ascii="Calibri" w:eastAsia="Times New Roman" w:hAnsi="Calibri" w:cs="Times New Roman"/>
@@ -4632,7 +4788,6 @@
                 <w:lang w:eastAsia="en-CA"/>
               </w:rPr>
             </w:pPr>
-            <w:proofErr w:type="spellStart"/>
             <w:r>
               <w:rPr>
                 <w:rFonts w:ascii="Calibri" w:eastAsia="Times New Roman" w:hAnsi="Calibri" w:cs="Times New Roman"/>
@@ -4641,7 +4796,6 @@
               </w:rPr>
               <w:t>RedSinus</w:t>
             </w:r>
-            <w:proofErr w:type="spellEnd"/>
           </w:p>
         </w:tc>
         <w:tc>
@@ -4929,7 +5083,6 @@
                 <w:lang w:eastAsia="en-CA"/>
               </w:rPr>
             </w:pPr>
-            <w:proofErr w:type="spellStart"/>
             <w:r>
               <w:rPr>
                 <w:rFonts w:ascii="Calibri" w:eastAsia="Times New Roman" w:hAnsi="Calibri" w:cs="Times New Roman"/>
@@ -4938,7 +5091,6 @@
               </w:rPr>
               <w:t>GreenSpike</w:t>
             </w:r>
-            <w:proofErr w:type="spellEnd"/>
           </w:p>
         </w:tc>
         <w:tc>
@@ -5226,7 +5378,6 @@
                 <w:lang w:eastAsia="en-CA"/>
               </w:rPr>
             </w:pPr>
-            <w:proofErr w:type="spellStart"/>
             <w:r>
               <w:rPr>
                 <w:rFonts w:ascii="Calibri" w:eastAsia="Times New Roman" w:hAnsi="Calibri" w:cs="Times New Roman"/>
@@ -5235,7 +5386,6 @@
               </w:rPr>
               <w:t>BlueTri</w:t>
             </w:r>
-            <w:proofErr w:type="spellEnd"/>
           </w:p>
         </w:tc>
         <w:tc>
@@ -5566,11 +5716,10 @@
     </w:lvl>
   </w:abstractNum>
   <w:abstractNum w:abstractNumId="1" w15:restartNumberingAfterBreak="0">
-    <w:nsid w:val="20C437E5"/>
+    <w:nsid w:val="182F7727"/>
     <w:multiLevelType w:val="hybridMultilevel"/>
-    <w:tmpl w:val="C4CA0128"/>
-    <w:lvl w:ilvl="0" w:tplc="66CC242A">
-      <w:start w:val="3"/>
+    <w:tmpl w:val="0B60D0D4"/>
+    <w:lvl w:ilvl="0" w:tplc="9D5ECD56">
       <w:numFmt w:val="bullet"/>
       <w:lvlText w:val="-"/>
       <w:lvlJc w:val="left"/>
@@ -5679,16 +5828,16 @@
     </w:lvl>
   </w:abstractNum>
   <w:abstractNum w:abstractNumId="2" w15:restartNumberingAfterBreak="0">
-    <w:nsid w:val="45F762AA"/>
+    <w:nsid w:val="20C437E5"/>
     <w:multiLevelType w:val="hybridMultilevel"/>
-    <w:tmpl w:val="5CFCB8DC"/>
-    <w:lvl w:ilvl="0" w:tplc="74BCC5C2">
+    <w:tmpl w:val="C4CA0128"/>
+    <w:lvl w:ilvl="0" w:tplc="66CC242A">
       <w:start w:val="3"/>
       <w:numFmt w:val="bullet"/>
       <w:lvlText w:val="-"/>
       <w:lvlJc w:val="left"/>
       <w:pPr>
-        <w:ind w:left="1080" w:hanging="360"/>
+        <w:ind w:left="720" w:hanging="360"/>
       </w:pPr>
       <w:rPr>
         <w:rFonts w:ascii="Calibri" w:eastAsiaTheme="minorHAnsi" w:hAnsi="Calibri" w:cstheme="minorBidi" w:hint="default"/>
@@ -5700,7 +5849,7 @@
       <w:lvlText w:val="o"/>
       <w:lvlJc w:val="left"/>
       <w:pPr>
-        <w:ind w:left="1800" w:hanging="360"/>
+        <w:ind w:left="1440" w:hanging="360"/>
       </w:pPr>
       <w:rPr>
         <w:rFonts w:ascii="Courier New" w:hAnsi="Courier New" w:cs="Courier New" w:hint="default"/>
@@ -5712,7 +5861,7 @@
       <w:lvlText w:val=""/>
       <w:lvlJc w:val="left"/>
       <w:pPr>
-        <w:ind w:left="2520" w:hanging="360"/>
+        <w:ind w:left="2160" w:hanging="360"/>
       </w:pPr>
       <w:rPr>
         <w:rFonts w:ascii="Wingdings" w:hAnsi="Wingdings" w:hint="default"/>
@@ -5724,7 +5873,7 @@
       <w:lvlText w:val=""/>
       <w:lvlJc w:val="left"/>
       <w:pPr>
-        <w:ind w:left="3240" w:hanging="360"/>
+        <w:ind w:left="2880" w:hanging="360"/>
       </w:pPr>
       <w:rPr>
         <w:rFonts w:ascii="Symbol" w:hAnsi="Symbol" w:hint="default"/>
@@ -5736,7 +5885,7 @@
       <w:lvlText w:val="o"/>
       <w:lvlJc w:val="left"/>
       <w:pPr>
-        <w:ind w:left="3960" w:hanging="360"/>
+        <w:ind w:left="3600" w:hanging="360"/>
       </w:pPr>
       <w:rPr>
         <w:rFonts w:ascii="Courier New" w:hAnsi="Courier New" w:cs="Courier New" w:hint="default"/>
@@ -5748,7 +5897,7 @@
       <w:lvlText w:val=""/>
       <w:lvlJc w:val="left"/>
       <w:pPr>
-        <w:ind w:left="4680" w:hanging="360"/>
+        <w:ind w:left="4320" w:hanging="360"/>
       </w:pPr>
       <w:rPr>
         <w:rFonts w:ascii="Wingdings" w:hAnsi="Wingdings" w:hint="default"/>
@@ -5760,7 +5909,7 @@
       <w:lvlText w:val=""/>
       <w:lvlJc w:val="left"/>
       <w:pPr>
-        <w:ind w:left="5400" w:hanging="360"/>
+        <w:ind w:left="5040" w:hanging="360"/>
       </w:pPr>
       <w:rPr>
         <w:rFonts w:ascii="Symbol" w:hAnsi="Symbol" w:hint="default"/>
@@ -5772,7 +5921,7 @@
       <w:lvlText w:val="o"/>
       <w:lvlJc w:val="left"/>
       <w:pPr>
-        <w:ind w:left="6120" w:hanging="360"/>
+        <w:ind w:left="5760" w:hanging="360"/>
       </w:pPr>
       <w:rPr>
         <w:rFonts w:ascii="Courier New" w:hAnsi="Courier New" w:cs="Courier New" w:hint="default"/>
@@ -5784,7 +5933,7 @@
       <w:lvlText w:val=""/>
       <w:lvlJc w:val="left"/>
       <w:pPr>
-        <w:ind w:left="6840" w:hanging="360"/>
+        <w:ind w:left="6480" w:hanging="360"/>
       </w:pPr>
       <w:rPr>
         <w:rFonts w:ascii="Wingdings" w:hAnsi="Wingdings" w:hint="default"/>
@@ -5792,6 +5941,119 @@
     </w:lvl>
   </w:abstractNum>
   <w:abstractNum w:abstractNumId="3" w15:restartNumberingAfterBreak="0">
+    <w:nsid w:val="45F762AA"/>
+    <w:multiLevelType w:val="hybridMultilevel"/>
+    <w:tmpl w:val="5CFCB8DC"/>
+    <w:lvl w:ilvl="0" w:tplc="74BCC5C2">
+      <w:start w:val="3"/>
+      <w:numFmt w:val="bullet"/>
+      <w:lvlText w:val="-"/>
+      <w:lvlJc w:val="left"/>
+      <w:pPr>
+        <w:ind w:left="1080" w:hanging="360"/>
+      </w:pPr>
+      <w:rPr>
+        <w:rFonts w:ascii="Calibri" w:eastAsiaTheme="minorHAnsi" w:hAnsi="Calibri" w:cstheme="minorBidi" w:hint="default"/>
+      </w:rPr>
+    </w:lvl>
+    <w:lvl w:ilvl="1" w:tplc="10090003" w:tentative="1">
+      <w:start w:val="1"/>
+      <w:numFmt w:val="bullet"/>
+      <w:lvlText w:val="o"/>
+      <w:lvlJc w:val="left"/>
+      <w:pPr>
+        <w:ind w:left="1800" w:hanging="360"/>
+      </w:pPr>
+      <w:rPr>
+        <w:rFonts w:ascii="Courier New" w:hAnsi="Courier New" w:cs="Courier New" w:hint="default"/>
+      </w:rPr>
+    </w:lvl>
+    <w:lvl w:ilvl="2" w:tplc="10090005" w:tentative="1">
+      <w:start w:val="1"/>
+      <w:numFmt w:val="bullet"/>
+      <w:lvlText w:val=""/>
+      <w:lvlJc w:val="left"/>
+      <w:pPr>
+        <w:ind w:left="2520" w:hanging="360"/>
+      </w:pPr>
+      <w:rPr>
+        <w:rFonts w:ascii="Wingdings" w:hAnsi="Wingdings" w:hint="default"/>
+      </w:rPr>
+    </w:lvl>
+    <w:lvl w:ilvl="3" w:tplc="10090001" w:tentative="1">
+      <w:start w:val="1"/>
+      <w:numFmt w:val="bullet"/>
+      <w:lvlText w:val=""/>
+      <w:lvlJc w:val="left"/>
+      <w:pPr>
+        <w:ind w:left="3240" w:hanging="360"/>
+      </w:pPr>
+      <w:rPr>
+        <w:rFonts w:ascii="Symbol" w:hAnsi="Symbol" w:hint="default"/>
+      </w:rPr>
+    </w:lvl>
+    <w:lvl w:ilvl="4" w:tplc="10090003" w:tentative="1">
+      <w:start w:val="1"/>
+      <w:numFmt w:val="bullet"/>
+      <w:lvlText w:val="o"/>
+      <w:lvlJc w:val="left"/>
+      <w:pPr>
+        <w:ind w:left="3960" w:hanging="360"/>
+      </w:pPr>
+      <w:rPr>
+        <w:rFonts w:ascii="Courier New" w:hAnsi="Courier New" w:cs="Courier New" w:hint="default"/>
+      </w:rPr>
+    </w:lvl>
+    <w:lvl w:ilvl="5" w:tplc="10090005" w:tentative="1">
+      <w:start w:val="1"/>
+      <w:numFmt w:val="bullet"/>
+      <w:lvlText w:val=""/>
+      <w:lvlJc w:val="left"/>
+      <w:pPr>
+        <w:ind w:left="4680" w:hanging="360"/>
+      </w:pPr>
+      <w:rPr>
+        <w:rFonts w:ascii="Wingdings" w:hAnsi="Wingdings" w:hint="default"/>
+      </w:rPr>
+    </w:lvl>
+    <w:lvl w:ilvl="6" w:tplc="10090001" w:tentative="1">
+      <w:start w:val="1"/>
+      <w:numFmt w:val="bullet"/>
+      <w:lvlText w:val=""/>
+      <w:lvlJc w:val="left"/>
+      <w:pPr>
+        <w:ind w:left="5400" w:hanging="360"/>
+      </w:pPr>
+      <w:rPr>
+        <w:rFonts w:ascii="Symbol" w:hAnsi="Symbol" w:hint="default"/>
+      </w:rPr>
+    </w:lvl>
+    <w:lvl w:ilvl="7" w:tplc="10090003" w:tentative="1">
+      <w:start w:val="1"/>
+      <w:numFmt w:val="bullet"/>
+      <w:lvlText w:val="o"/>
+      <w:lvlJc w:val="left"/>
+      <w:pPr>
+        <w:ind w:left="6120" w:hanging="360"/>
+      </w:pPr>
+      <w:rPr>
+        <w:rFonts w:ascii="Courier New" w:hAnsi="Courier New" w:cs="Courier New" w:hint="default"/>
+      </w:rPr>
+    </w:lvl>
+    <w:lvl w:ilvl="8" w:tplc="10090005" w:tentative="1">
+      <w:start w:val="1"/>
+      <w:numFmt w:val="bullet"/>
+      <w:lvlText w:val=""/>
+      <w:lvlJc w:val="left"/>
+      <w:pPr>
+        <w:ind w:left="6840" w:hanging="360"/>
+      </w:pPr>
+      <w:rPr>
+        <w:rFonts w:ascii="Wingdings" w:hAnsi="Wingdings" w:hint="default"/>
+      </w:rPr>
+    </w:lvl>
+  </w:abstractNum>
+  <w:abstractNum w:abstractNumId="4" w15:restartNumberingAfterBreak="0">
     <w:nsid w:val="6C525B86"/>
     <w:multiLevelType w:val="hybridMultilevel"/>
     <w:tmpl w:val="E7E4BA60"/>
@@ -5880,7 +6142,7 @@
       </w:pPr>
     </w:lvl>
   </w:abstractNum>
-  <w:abstractNum w:abstractNumId="4" w15:restartNumberingAfterBreak="0">
+  <w:abstractNum w:abstractNumId="5" w15:restartNumberingAfterBreak="0">
     <w:nsid w:val="6CFB3AF9"/>
     <w:multiLevelType w:val="hybridMultilevel"/>
     <w:tmpl w:val="CDB4E66C"/>
@@ -5969,7 +6231,7 @@
       </w:pPr>
     </w:lvl>
   </w:abstractNum>
-  <w:abstractNum w:abstractNumId="5" w15:restartNumberingAfterBreak="0">
+  <w:abstractNum w:abstractNumId="6" w15:restartNumberingAfterBreak="0">
     <w:nsid w:val="73F004BB"/>
     <w:multiLevelType w:val="hybridMultilevel"/>
     <w:tmpl w:val="FBBAD81A"/>
@@ -6082,7 +6344,7 @@
       </w:rPr>
     </w:lvl>
   </w:abstractNum>
-  <w:abstractNum w:abstractNumId="6" w15:restartNumberingAfterBreak="0">
+  <w:abstractNum w:abstractNumId="7" w15:restartNumberingAfterBreak="0">
     <w:nsid w:val="74DE3EDE"/>
     <w:multiLevelType w:val="hybridMultilevel"/>
     <w:tmpl w:val="CDB4E66C"/>
@@ -6172,25 +6434,28 @@
     </w:lvl>
   </w:abstractNum>
   <w:num w:numId="1">
-    <w:abstractNumId w:val="4"/>
+    <w:abstractNumId w:val="5"/>
   </w:num>
   <w:num w:numId="2">
-    <w:abstractNumId w:val="2"/>
+    <w:abstractNumId w:val="3"/>
   </w:num>
   <w:num w:numId="3">
-    <w:abstractNumId w:val="1"/>
+    <w:abstractNumId w:val="2"/>
   </w:num>
   <w:num w:numId="4">
     <w:abstractNumId w:val="0"/>
   </w:num>
   <w:num w:numId="5">
-    <w:abstractNumId w:val="3"/>
+    <w:abstractNumId w:val="4"/>
   </w:num>
   <w:num w:numId="6">
-    <w:abstractNumId w:val="5"/>
+    <w:abstractNumId w:val="6"/>
   </w:num>
   <w:num w:numId="7">
-    <w:abstractNumId w:val="6"/>
+    <w:abstractNumId w:val="7"/>
+  </w:num>
+  <w:num w:numId="8">
+    <w:abstractNumId w:val="1"/>
   </w:num>
 </w:numbering>
 </file>

</xml_diff>